<commit_message>
Added and connected frontend structure
</commit_message>
<xml_diff>
--- a/EventHUB/Su architettura.docx
+++ b/EventHUB/Su architettura.docx
@@ -19,7 +19,124 @@
       </w:r>
       <w:r>
         <w:br/>
-        <w:t>4) Creazione utente admin</w:t>
+      </w:r>
+    </w:p>
+    <w:p>
+      <w:pPr>
+        <w:pStyle w:val="Paragrafoelenco"/>
+        <w:numPr>
+          <w:ilvl w:val="0"/>
+          <w:numId w:val="33"/>
+        </w:numPr>
+      </w:pPr>
+      <w:r>
+        <w:rPr>
+          <w:b/>
+          <w:bCs/>
+        </w:rPr>
+        <w:t>Users</w:t>
+      </w:r>
+      <w:r>
+        <w:t>: Contiene gli utenti del sistema.</w:t>
+      </w:r>
+    </w:p>
+    <w:p>
+      <w:pPr>
+        <w:numPr>
+          <w:ilvl w:val="0"/>
+          <w:numId w:val="33"/>
+        </w:numPr>
+      </w:pPr>
+      <w:r>
+        <w:rPr>
+          <w:b/>
+          <w:bCs/>
+        </w:rPr>
+        <w:t>Events</w:t>
+      </w:r>
+      <w:r>
+        <w:t>: Contiene gli eventi creati dagli utenti, con il supporto per i dati geospaziali.</w:t>
+      </w:r>
+    </w:p>
+    <w:p>
+      <w:pPr>
+        <w:numPr>
+          <w:ilvl w:val="0"/>
+          <w:numId w:val="33"/>
+        </w:numPr>
+      </w:pPr>
+      <w:r>
+        <w:rPr>
+          <w:b/>
+          <w:bCs/>
+        </w:rPr>
+        <w:t>Messages</w:t>
+      </w:r>
+      <w:r>
+        <w:t>: Contiene i messaggi inviati dagli utenti nelle chat degli eventi.</w:t>
+      </w:r>
+    </w:p>
+    <w:p>
+      <w:pPr>
+        <w:numPr>
+          <w:ilvl w:val="0"/>
+          <w:numId w:val="33"/>
+        </w:numPr>
+      </w:pPr>
+      <w:r>
+        <w:rPr>
+          <w:b/>
+          <w:bCs/>
+        </w:rPr>
+        <w:t>Registrations</w:t>
+      </w:r>
+      <w:r>
+        <w:t>: Tiene traccia delle iscrizioni degli utenti agli eventi.</w:t>
+      </w:r>
+    </w:p>
+    <w:p>
+      <w:pPr>
+        <w:numPr>
+          <w:ilvl w:val="0"/>
+          <w:numId w:val="33"/>
+        </w:numPr>
+      </w:pPr>
+      <w:r>
+        <w:rPr>
+          <w:b/>
+          <w:bCs/>
+        </w:rPr>
+        <w:t>SequelizeMeta</w:t>
+      </w:r>
+      <w:r>
+        <w:t>: Una tabella automatica utilizzata da Sequelize per tenere traccia delle migrazioni applicate.</w:t>
+      </w:r>
+    </w:p>
+    <w:p>
+      <w:pPr>
+        <w:numPr>
+          <w:ilvl w:val="0"/>
+          <w:numId w:val="33"/>
+        </w:numPr>
+      </w:pPr>
+      <w:r>
+        <w:rPr>
+          <w:b/>
+          <w:bCs/>
+        </w:rPr>
+        <w:t>spatial_ref_sys</w:t>
+      </w:r>
+      <w:r>
+        <w:t>: Una tabella predefinita di PostgreSQL che memorizza i sistemi di riferimento spaziale, necessaria per PostGIS.</w:t>
+      </w:r>
+    </w:p>
+    <w:p>
+      <w:r>
+        <w:br/>
+        <w:t>4) Creazione dei model delle entità: User, Message, Registration, Event</w:t>
+      </w:r>
+      <w:r>
+        <w:br/>
       </w:r>
       <w:r>
         <w:br/>
@@ -1020,6 +1137,7 @@
           <w:b/>
           <w:bCs/>
         </w:rPr>
+        <w:lastRenderedPageBreak/>
         <w:t xml:space="preserve">Sicurezza: </w:t>
       </w:r>
       <w:r>
@@ -1202,7 +1320,6 @@
           <w:b/>
           <w:bCs/>
         </w:rPr>
-        <w:lastRenderedPageBreak/>
         <w:t xml:space="preserve">Form: </w:t>
       </w:r>
       <w:r>
@@ -1489,6 +1606,7 @@
           <w:b/>
           <w:bCs/>
         </w:rPr>
+        <w:lastRenderedPageBreak/>
         <w:br/>
         <w:t>Dev dipendenze (consigliate)</w:t>
       </w:r>
@@ -1671,7 +1789,6 @@
           <w:b/>
           <w:bCs/>
         </w:rPr>
-        <w:lastRenderedPageBreak/>
         <w:t>sass compila SCSS → CSS</w:t>
       </w:r>
     </w:p>
@@ -1796,6 +1913,7 @@
     </w:p>
     <w:p>
       <w:r>
+        <w:lastRenderedPageBreak/>
         <w:t>}</w:t>
       </w:r>
       <w:r>
@@ -1915,7 +2033,6 @@
     </w:p>
     <w:p>
       <w:r>
-        <w:lastRenderedPageBreak/>
         <w:t>"dev:server": "cross-env NODE_ENV=development nodemon server/src/server.js | pino-pretty"</w:t>
       </w:r>
     </w:p>
@@ -2073,6 +2190,7 @@
     </w:p>
     <w:p>
       <w:r>
+        <w:lastRenderedPageBreak/>
         <w:t xml:space="preserve">  "files": ["client/public/**/*"]</w:t>
       </w:r>
     </w:p>
@@ -2380,6 +2498,7 @@
     </w:p>
     <w:p>
       <w:r>
+        <w:lastRenderedPageBreak/>
         <w:t xml:space="preserve">Esegue </w:t>
       </w:r>
       <w:r>
@@ -2633,6 +2752,7 @@
     </w:p>
     <w:p>
       <w:r>
+        <w:lastRenderedPageBreak/>
         <w:t xml:space="preserve">  development: { dialect: 'postgres', url: process.env.DATABASE_URL, /* ... */ },</w:t>
       </w:r>
     </w:p>
@@ -2918,7 +3038,7 @@
     <w:p>
       <w:r>
         <w:pict w14:anchorId="7F870DDB">
-          <v:rect id="_x0000_i1029" style="width:0;height:1.5pt" o:hralign="center" o:hrstd="t" o:hr="t" fillcolor="#a0a0a0" stroked="f"/>
+          <v:rect id="_x0000_i1025" style="width:0;height:1.5pt" o:hralign="center" o:hrstd="t" o:hr="t" fillcolor="#a0a0a0" stroked="f"/>
         </w:pict>
       </w:r>
     </w:p>
@@ -2936,6 +3056,7 @@
           <w:bCs/>
           <w:color w:val="EE0000"/>
         </w:rPr>
+        <w:lastRenderedPageBreak/>
         <w:t>Modello dati (semplice e chiaro)</w:t>
       </w:r>
     </w:p>
@@ -3266,6 +3387,7 @@
     </w:p>
     <w:p>
       <w:r>
+        <w:lastRenderedPageBreak/>
         <w:br/>
       </w:r>
       <w:r>
@@ -3490,6 +3612,7 @@
     </w:p>
     <w:p>
       <w:r>
+        <w:lastRenderedPageBreak/>
         <w:t>S3_BUCKET=eventhub-dev</w:t>
       </w:r>
     </w:p>
@@ -3560,18 +3683,202 @@
     </w:p>
     <w:p>
       <w:r>
+        <w:t xml:space="preserve">  'models-path': path.resolve('server/src/db/models'),</w:t>
+      </w:r>
+    </w:p>
+    <w:p>
+      <w:r>
+        <w:t xml:space="preserve">  'seeders-path': path.resolve('server/src/db/seeders'),</w:t>
+      </w:r>
+    </w:p>
+    <w:p>
+      <w:r>
+        <w:t xml:space="preserve">  'migrations-path': path.resolve('server/src/db/migrations')</w:t>
+      </w:r>
+    </w:p>
+    <w:p>
+      <w:r>
+        <w:t>};</w:t>
+      </w:r>
+    </w:p>
+    <w:p>
+      <w:pPr>
+        <w:rPr>
+          <w:b/>
+          <w:bCs/>
+        </w:rPr>
+      </w:pPr>
+      <w:r>
+        <w:rPr>
+          <w:b/>
+          <w:bCs/>
+        </w:rPr>
+        <w:t>3) Inizializza la struttura della CLI</w:t>
+      </w:r>
+    </w:p>
+    <w:p>
+      <w:r>
+        <w:br/>
+      </w:r>
+      <w:r>
+        <w:t>npx sequelize-cli init</w:t>
+      </w:r>
+      <w:r>
+        <w:br/>
+      </w:r>
+      <w:r>
+        <w:br/>
+      </w:r>
+      <w:r>
+        <w:t>Ti crea:</w:t>
+      </w:r>
+    </w:p>
+    <w:p>
+      <w:r>
+        <w:t>server/src/db/</w:t>
+      </w:r>
+    </w:p>
+    <w:p>
+      <w:r>
+        <w:t xml:space="preserve">  </w:t>
+      </w:r>
+      <w:r>
+        <w:rPr>
+          <w:rFonts w:ascii="MS Gothic" w:eastAsia="MS Gothic" w:hAnsi="MS Gothic" w:cs="MS Gothic" w:hint="eastAsia"/>
+        </w:rPr>
+        <w:t>├</w:t>
+      </w:r>
+      <w:r>
+        <w:rPr>
+          <w:rFonts w:ascii="Aptos" w:hAnsi="Aptos" w:cs="Aptos"/>
+        </w:rPr>
+        <w:t>─</w:t>
+      </w:r>
+      <w:r>
+        <w:t xml:space="preserve"> config/config.js</w:t>
+      </w:r>
+    </w:p>
+    <w:p>
+      <w:r>
+        <w:t xml:space="preserve">  </w:t>
+      </w:r>
+      <w:r>
+        <w:rPr>
+          <w:rFonts w:ascii="MS Gothic" w:eastAsia="MS Gothic" w:hAnsi="MS Gothic" w:cs="MS Gothic" w:hint="eastAsia"/>
+        </w:rPr>
+        <w:t>├</w:t>
+      </w:r>
+      <w:r>
+        <w:rPr>
+          <w:rFonts w:ascii="Aptos" w:hAnsi="Aptos" w:cs="Aptos"/>
+        </w:rPr>
+        <w:t>─</w:t>
+      </w:r>
+      <w:r>
+        <w:t xml:space="preserve"> models/index.js</w:t>
+      </w:r>
+    </w:p>
+    <w:p>
+      <w:r>
+        <w:t xml:space="preserve">  </w:t>
+      </w:r>
+      <w:r>
+        <w:rPr>
+          <w:rFonts w:ascii="MS Gothic" w:eastAsia="MS Gothic" w:hAnsi="MS Gothic" w:cs="MS Gothic" w:hint="eastAsia"/>
+        </w:rPr>
+        <w:t>├</w:t>
+      </w:r>
+      <w:r>
+        <w:rPr>
+          <w:rFonts w:ascii="Aptos" w:hAnsi="Aptos" w:cs="Aptos"/>
+        </w:rPr>
+        <w:t>─</w:t>
+      </w:r>
+      <w:r>
+        <w:t xml:space="preserve"> migrations/</w:t>
+      </w:r>
+    </w:p>
+    <w:p>
+      <w:r>
+        <w:t xml:space="preserve">  └─ seeders/</w:t>
+      </w:r>
+    </w:p>
+    <w:p/>
+    <w:p>
+      <w:pPr>
+        <w:rPr>
+          <w:b/>
+          <w:bCs/>
+        </w:rPr>
+      </w:pPr>
+      <w:r>
+        <w:rPr>
+          <w:b/>
+          <w:bCs/>
+        </w:rPr>
+        <w:t>4) Configura la connessione DB con .env</w:t>
+      </w:r>
+    </w:p>
+    <w:p>
+      <w:r>
+        <w:t xml:space="preserve">Apri </w:t>
+      </w:r>
+      <w:r>
+        <w:rPr>
+          <w:b/>
+          <w:bCs/>
+        </w:rPr>
+        <w:t>server/src/db/config/config.js</w:t>
+      </w:r>
+      <w:r>
+        <w:t xml:space="preserve"> e sostituisci tutto con:</w:t>
+      </w:r>
+    </w:p>
+    <w:p>
+      <w:r>
+        <w:t>// CommonJS per compatibilità con sequelize-cli</w:t>
+      </w:r>
+    </w:p>
+    <w:p>
+      <w:r>
         <w:lastRenderedPageBreak/>
-        <w:t xml:space="preserve">  'models-path': path.resolve('server/src/db/models'),</w:t>
-      </w:r>
-    </w:p>
-    <w:p>
-      <w:r>
-        <w:t xml:space="preserve">  'seeders-path': path.resolve('server/src/db/seeders'),</w:t>
-      </w:r>
-    </w:p>
-    <w:p>
-      <w:r>
-        <w:t xml:space="preserve">  'migrations-path': path.resolve('server/src/db/migrations')</w:t>
+        <w:t>require('dotenv').config();</w:t>
+      </w:r>
+    </w:p>
+    <w:p/>
+    <w:p>
+      <w:r>
+        <w:t>const common = {</w:t>
+      </w:r>
+    </w:p>
+    <w:p>
+      <w:r>
+        <w:t xml:space="preserve">  dialect: 'postgres',</w:t>
+      </w:r>
+    </w:p>
+    <w:p>
+      <w:r>
+        <w:t xml:space="preserve">  logging: false,</w:t>
+      </w:r>
+    </w:p>
+    <w:p>
+      <w:r>
+        <w:t xml:space="preserve">  define: {</w:t>
+      </w:r>
+    </w:p>
+    <w:p>
+      <w:r>
+        <w:t xml:space="preserve">    freezeTableName: true,  // il nome tabella è quello che specifichi, non pluralizzato</w:t>
+      </w:r>
+    </w:p>
+    <w:p>
+      <w:r>
+        <w:t xml:space="preserve">    timestamps: true        // createdAt/updatedAt di default</w:t>
+      </w:r>
+    </w:p>
+    <w:p>
+      <w:r>
+        <w:t xml:space="preserve">  }</w:t>
       </w:r>
     </w:p>
     <w:p>
@@ -3579,194 +3886,9 @@
         <w:t>};</w:t>
       </w:r>
     </w:p>
-    <w:p>
-      <w:pPr>
-        <w:rPr>
-          <w:b/>
-          <w:bCs/>
-        </w:rPr>
-      </w:pPr>
-      <w:r>
-        <w:rPr>
-          <w:b/>
-          <w:bCs/>
-        </w:rPr>
-        <w:t>3) Inizializza la struttura della CLI</w:t>
-      </w:r>
-    </w:p>
-    <w:p>
-      <w:r>
-        <w:br/>
-      </w:r>
-      <w:r>
-        <w:t>npx sequelize-cli init</w:t>
-      </w:r>
-      <w:r>
-        <w:br/>
-      </w:r>
-      <w:r>
-        <w:br/>
-      </w:r>
-      <w:r>
-        <w:t>Ti crea:</w:t>
-      </w:r>
-    </w:p>
-    <w:p>
-      <w:r>
-        <w:t>server/src/db/</w:t>
-      </w:r>
-    </w:p>
-    <w:p>
-      <w:r>
-        <w:t xml:space="preserve">  </w:t>
-      </w:r>
-      <w:r>
-        <w:rPr>
-          <w:rFonts w:ascii="MS Gothic" w:eastAsia="MS Gothic" w:hAnsi="MS Gothic" w:cs="MS Gothic" w:hint="eastAsia"/>
-        </w:rPr>
-        <w:t>├</w:t>
-      </w:r>
-      <w:r>
-        <w:rPr>
-          <w:rFonts w:ascii="Aptos" w:hAnsi="Aptos" w:cs="Aptos"/>
-        </w:rPr>
-        <w:t>─</w:t>
-      </w:r>
-      <w:r>
-        <w:t xml:space="preserve"> config/config.js</w:t>
-      </w:r>
-    </w:p>
-    <w:p>
-      <w:r>
-        <w:t xml:space="preserve">  </w:t>
-      </w:r>
-      <w:r>
-        <w:rPr>
-          <w:rFonts w:ascii="MS Gothic" w:eastAsia="MS Gothic" w:hAnsi="MS Gothic" w:cs="MS Gothic" w:hint="eastAsia"/>
-        </w:rPr>
-        <w:t>├</w:t>
-      </w:r>
-      <w:r>
-        <w:rPr>
-          <w:rFonts w:ascii="Aptos" w:hAnsi="Aptos" w:cs="Aptos"/>
-        </w:rPr>
-        <w:t>─</w:t>
-      </w:r>
-      <w:r>
-        <w:t xml:space="preserve"> models/index.js</w:t>
-      </w:r>
-    </w:p>
-    <w:p>
-      <w:r>
-        <w:t xml:space="preserve">  </w:t>
-      </w:r>
-      <w:r>
-        <w:rPr>
-          <w:rFonts w:ascii="MS Gothic" w:eastAsia="MS Gothic" w:hAnsi="MS Gothic" w:cs="MS Gothic" w:hint="eastAsia"/>
-        </w:rPr>
-        <w:t>├</w:t>
-      </w:r>
-      <w:r>
-        <w:rPr>
-          <w:rFonts w:ascii="Aptos" w:hAnsi="Aptos" w:cs="Aptos"/>
-        </w:rPr>
-        <w:t>─</w:t>
-      </w:r>
-      <w:r>
-        <w:t xml:space="preserve"> migrations/</w:t>
-      </w:r>
-    </w:p>
-    <w:p>
-      <w:r>
-        <w:t xml:space="preserve">  └─ seeders/</w:t>
-      </w:r>
-    </w:p>
     <w:p/>
     <w:p>
-      <w:pPr>
-        <w:rPr>
-          <w:b/>
-          <w:bCs/>
-        </w:rPr>
-      </w:pPr>
-      <w:r>
-        <w:rPr>
-          <w:b/>
-          <w:bCs/>
-        </w:rPr>
-        <w:t>4) Configura la connessione DB con .env</w:t>
-      </w:r>
-    </w:p>
-    <w:p>
-      <w:r>
-        <w:t xml:space="preserve">Apri </w:t>
-      </w:r>
-      <w:r>
-        <w:rPr>
-          <w:b/>
-          <w:bCs/>
-        </w:rPr>
-        <w:t>server/src/db/config/config.js</w:t>
-      </w:r>
-      <w:r>
-        <w:t xml:space="preserve"> e sostituisci tutto con:</w:t>
-      </w:r>
-    </w:p>
-    <w:p>
-      <w:r>
-        <w:t>// CommonJS per compatibilità con sequelize-cli</w:t>
-      </w:r>
-    </w:p>
-    <w:p>
-      <w:r>
-        <w:t>require('dotenv').config();</w:t>
-      </w:r>
-    </w:p>
-    <w:p/>
-    <w:p>
-      <w:r>
-        <w:t>const common = {</w:t>
-      </w:r>
-    </w:p>
-    <w:p>
-      <w:r>
-        <w:t xml:space="preserve">  dialect: 'postgres',</w:t>
-      </w:r>
-    </w:p>
-    <w:p>
-      <w:r>
-        <w:t xml:space="preserve">  logging: false,</w:t>
-      </w:r>
-    </w:p>
-    <w:p>
-      <w:r>
-        <w:t xml:space="preserve">  define: {</w:t>
-      </w:r>
-    </w:p>
-    <w:p>
-      <w:r>
-        <w:t xml:space="preserve">    freezeTableName: true,  // il nome tabella è quello che specifichi, non pluralizzato</w:t>
-      </w:r>
-    </w:p>
-    <w:p>
-      <w:r>
-        <w:t xml:space="preserve">    timestamps: true        // createdAt/updatedAt di default</w:t>
-      </w:r>
-    </w:p>
-    <w:p>
-      <w:r>
-        <w:t xml:space="preserve">  }</w:t>
-      </w:r>
-    </w:p>
-    <w:p>
-      <w:r>
-        <w:t>};</w:t>
-      </w:r>
-    </w:p>
-    <w:p/>
-    <w:p>
-      <w:r>
-        <w:lastRenderedPageBreak/>
+      <w:r>
         <w:t>module.exports = {</w:t>
       </w:r>
     </w:p>
@@ -4047,6 +4169,7 @@
     <w:p/>
     <w:p>
       <w:r>
+        <w:lastRenderedPageBreak/>
         <w:t>module.exports = {</w:t>
       </w:r>
     </w:p>
@@ -4098,81 +4221,106 @@
     </w:p>
     <w:p>
       <w:r>
+        <w:t>In pratica non farai quasi mai il down di PostGIS se hai già creato colonne geo. Va bene così per l’esercizio.</w:t>
+      </w:r>
+    </w:p>
+    <w:p>
+      <w:pPr>
+        <w:rPr>
+          <w:b/>
+          <w:bCs/>
+        </w:rPr>
+      </w:pPr>
+      <w:r>
+        <w:rPr>
+          <w:b/>
+          <w:bCs/>
+        </w:rPr>
+        <w:t>2) Migrazione: Users</w:t>
+      </w:r>
+    </w:p>
+    <w:p>
+      <w:r>
+        <w:t>Genera:</w:t>
+      </w:r>
+    </w:p>
+    <w:p>
+      <w:r>
+        <w:t>npx sequelize-cli migration:generate --name create-users</w:t>
+      </w:r>
+    </w:p>
+    <w:p>
+      <w:r>
+        <w:rPr>
+          <w:b/>
+          <w:bCs/>
+        </w:rPr>
+        <w:t>Contenuto</w:t>
+      </w:r>
+      <w:r>
+        <w:t xml:space="preserve"> (server/src/db/migrations/*-create-users.js):</w:t>
+      </w:r>
+    </w:p>
+    <w:p>
+      <w:r>
+        <w:t>'use strict';</w:t>
+      </w:r>
+    </w:p>
+    <w:p/>
+    <w:p>
+      <w:r>
+        <w:t>module.exports = {</w:t>
+      </w:r>
+    </w:p>
+    <w:p>
+      <w:r>
+        <w:t xml:space="preserve">  async up(queryInterface, Sequelize) {</w:t>
+      </w:r>
+    </w:p>
+    <w:p>
+      <w:r>
+        <w:t xml:space="preserve">    await queryInterface.createTable('Users', {</w:t>
+      </w:r>
+    </w:p>
+    <w:p>
+      <w:r>
+        <w:t xml:space="preserve">      id: {</w:t>
+      </w:r>
+    </w:p>
+    <w:p>
+      <w:r>
+        <w:t xml:space="preserve">        type: Sequelize.UUID,</w:t>
+      </w:r>
+    </w:p>
+    <w:p>
+      <w:r>
+        <w:t xml:space="preserve">        defaultValue: Sequelize.literal('gen_random_uuid()'),</w:t>
+      </w:r>
+    </w:p>
+    <w:p>
+      <w:r>
+        <w:t xml:space="preserve">        allowNull: false,</w:t>
+      </w:r>
+    </w:p>
+    <w:p>
+      <w:r>
+        <w:t xml:space="preserve">        primaryKey: true</w:t>
+      </w:r>
+    </w:p>
+    <w:p>
+      <w:r>
+        <w:t xml:space="preserve">      },</w:t>
+      </w:r>
+    </w:p>
+    <w:p>
+      <w:r>
+        <w:t xml:space="preserve">      email: {</w:t>
+      </w:r>
+    </w:p>
+    <w:p>
+      <w:r>
         <w:lastRenderedPageBreak/>
-        <w:t>In pratica non farai quasi mai il down di PostGIS se hai già creato colonne geo. Va bene così per l’esercizio.</w:t>
-      </w:r>
-    </w:p>
-    <w:p>
-      <w:pPr>
-        <w:rPr>
-          <w:b/>
-          <w:bCs/>
-        </w:rPr>
-      </w:pPr>
-      <w:r>
-        <w:rPr>
-          <w:b/>
-          <w:bCs/>
-        </w:rPr>
-        <w:t>2) Migrazione: Users</w:t>
-      </w:r>
-    </w:p>
-    <w:p>
-      <w:r>
-        <w:t>Genera:</w:t>
-      </w:r>
-    </w:p>
-    <w:p>
-      <w:r>
-        <w:t>npx sequelize-cli migration:generate --name create-users</w:t>
-      </w:r>
-    </w:p>
-    <w:p>
-      <w:r>
-        <w:rPr>
-          <w:b/>
-          <w:bCs/>
-        </w:rPr>
-        <w:t>Contenuto</w:t>
-      </w:r>
-      <w:r>
-        <w:t xml:space="preserve"> (server/src/db/migrations/*-create-users.js):</w:t>
-      </w:r>
-    </w:p>
-    <w:p>
-      <w:r>
-        <w:t>'use strict';</w:t>
-      </w:r>
-    </w:p>
-    <w:p/>
-    <w:p>
-      <w:r>
-        <w:t>module.exports = {</w:t>
-      </w:r>
-    </w:p>
-    <w:p>
-      <w:r>
-        <w:t xml:space="preserve">  async up(queryInterface, Sequelize) {</w:t>
-      </w:r>
-    </w:p>
-    <w:p>
-      <w:r>
-        <w:t xml:space="preserve">    await queryInterface.createTable('Users', {</w:t>
-      </w:r>
-    </w:p>
-    <w:p>
-      <w:r>
-        <w:t xml:space="preserve">      id: {</w:t>
-      </w:r>
-    </w:p>
-    <w:p>
-      <w:r>
-        <w:t xml:space="preserve">        type: Sequelize.UUID,</w:t>
-      </w:r>
-    </w:p>
-    <w:p>
-      <w:r>
-        <w:t xml:space="preserve">        defaultValue: Sequelize.literal('gen_random_uuid()'),</w:t>
+        <w:t xml:space="preserve">        type: Sequelize.STRING(180),</w:t>
       </w:r>
     </w:p>
     <w:p>
@@ -4182,7 +4330,7 @@
     </w:p>
     <w:p>
       <w:r>
-        <w:t xml:space="preserve">        primaryKey: true</w:t>
+        <w:t xml:space="preserve">        unique: true</w:t>
       </w:r>
     </w:p>
     <w:p>
@@ -4192,12 +4340,32 @@
     </w:p>
     <w:p>
       <w:r>
-        <w:t xml:space="preserve">      email: {</w:t>
-      </w:r>
-    </w:p>
-    <w:p>
-      <w:r>
-        <w:t xml:space="preserve">        type: Sequelize.STRING(180),</w:t>
+        <w:t xml:space="preserve">      passwordHash: {</w:t>
+      </w:r>
+    </w:p>
+    <w:p>
+      <w:r>
+        <w:t xml:space="preserve">        type: Sequelize.STRING(255),</w:t>
+      </w:r>
+    </w:p>
+    <w:p>
+      <w:r>
+        <w:t xml:space="preserve">        allowNull: false</w:t>
+      </w:r>
+    </w:p>
+    <w:p>
+      <w:r>
+        <w:t xml:space="preserve">      },</w:t>
+      </w:r>
+    </w:p>
+    <w:p>
+      <w:r>
+        <w:t xml:space="preserve">      role: {</w:t>
+      </w:r>
+    </w:p>
+    <w:p>
+      <w:r>
+        <w:t xml:space="preserve">        type: Sequelize.ENUM('USER', 'ADMIN'),</w:t>
       </w:r>
     </w:p>
     <w:p>
@@ -4207,52 +4375,6 @@
     </w:p>
     <w:p>
       <w:r>
-        <w:t xml:space="preserve">        unique: true</w:t>
-      </w:r>
-    </w:p>
-    <w:p>
-      <w:r>
-        <w:t xml:space="preserve">      },</w:t>
-      </w:r>
-    </w:p>
-    <w:p>
-      <w:r>
-        <w:t xml:space="preserve">      passwordHash: {</w:t>
-      </w:r>
-    </w:p>
-    <w:p>
-      <w:r>
-        <w:t xml:space="preserve">        type: Sequelize.STRING(255),</w:t>
-      </w:r>
-    </w:p>
-    <w:p>
-      <w:r>
-        <w:t xml:space="preserve">        allowNull: false</w:t>
-      </w:r>
-    </w:p>
-    <w:p>
-      <w:r>
-        <w:t xml:space="preserve">      },</w:t>
-      </w:r>
-    </w:p>
-    <w:p>
-      <w:r>
-        <w:t xml:space="preserve">      role: {</w:t>
-      </w:r>
-    </w:p>
-    <w:p>
-      <w:r>
-        <w:t xml:space="preserve">        type: Sequelize.ENUM('USER', 'ADMIN'),</w:t>
-      </w:r>
-    </w:p>
-    <w:p>
-      <w:r>
-        <w:t xml:space="preserve">        allowNull: false,</w:t>
-      </w:r>
-    </w:p>
-    <w:p>
-      <w:r>
-        <w:lastRenderedPageBreak/>
         <w:t xml:space="preserve">        defaultValue: 'USER'</w:t>
       </w:r>
     </w:p>
@@ -4421,6 +4543,7 @@
     </w:p>
     <w:p>
       <w:r>
+        <w:lastRenderedPageBreak/>
         <w:t xml:space="preserve">      },</w:t>
       </w:r>
     </w:p>
@@ -4481,122 +4604,121 @@
     </w:p>
     <w:p>
       <w:r>
+        <w:t xml:space="preserve">      seatsTaken: { type: Sequelize.INTEGER, allowNull: false, defaultValue: 0 },</w:t>
+      </w:r>
+    </w:p>
+    <w:p>
+      <w:r>
+        <w:t xml:space="preserve">      category: { type: Sequelize.STRING(80), allowNull: true },</w:t>
+      </w:r>
+    </w:p>
+    <w:p>
+      <w:r>
+        <w:t xml:space="preserve">      status: {</w:t>
+      </w:r>
+    </w:p>
+    <w:p>
+      <w:r>
+        <w:t xml:space="preserve">        type: Sequelize.ENUM('PENDING', 'APPROVED', 'REJECTED'),</w:t>
+      </w:r>
+    </w:p>
+    <w:p>
+      <w:r>
+        <w:t xml:space="preserve">        allowNull: false,</w:t>
+      </w:r>
+    </w:p>
+    <w:p>
+      <w:r>
+        <w:t xml:space="preserve">        defaultValue: 'PENDING'</w:t>
+      </w:r>
+    </w:p>
+    <w:p>
+      <w:r>
+        <w:t xml:space="preserve">      },</w:t>
+      </w:r>
+    </w:p>
+    <w:p>
+      <w:r>
+        <w:t xml:space="preserve">      imageUrl: { type: Sequelize.STRING(500), allowNull: true },</w:t>
+      </w:r>
+    </w:p>
+    <w:p/>
+    <w:p>
+      <w:r>
+        <w:t xml:space="preserve">      // Colonna geospaziale (richiede estensione postgis attiva)</w:t>
+      </w:r>
+    </w:p>
+    <w:p>
+      <w:r>
+        <w:t xml:space="preserve">      location: {</w:t>
+      </w:r>
+    </w:p>
+    <w:p>
+      <w:r>
+        <w:t xml:space="preserve">        type: Sequelize.GEOGRAPHY('POINT', 4326),</w:t>
+      </w:r>
+    </w:p>
+    <w:p>
+      <w:r>
+        <w:t xml:space="preserve">        allowNull: true</w:t>
+      </w:r>
+    </w:p>
+    <w:p>
+      <w:r>
+        <w:t xml:space="preserve">      },</w:t>
+      </w:r>
+    </w:p>
+    <w:p/>
+    <w:p>
+      <w:r>
+        <w:t xml:space="preserve">      createdAt: { type: Sequelize.DATE, allowNull: false, defaultValue: Sequelize.literal('NOW()') },</w:t>
+      </w:r>
+    </w:p>
+    <w:p>
+      <w:r>
         <w:lastRenderedPageBreak/>
-        <w:t xml:space="preserve">      seatsTaken: { type: Sequelize.INTEGER, allowNull: false, defaultValue: 0 },</w:t>
-      </w:r>
-    </w:p>
-    <w:p>
-      <w:r>
-        <w:t xml:space="preserve">      category: { type: Sequelize.STRING(80), allowNull: true },</w:t>
-      </w:r>
-    </w:p>
-    <w:p>
-      <w:r>
-        <w:t xml:space="preserve">      status: {</w:t>
-      </w:r>
-    </w:p>
-    <w:p>
-      <w:r>
-        <w:t xml:space="preserve">        type: Sequelize.ENUM('PENDING', 'APPROVED', 'REJECTED'),</w:t>
-      </w:r>
-    </w:p>
-    <w:p>
-      <w:r>
-        <w:t xml:space="preserve">        allowNull: false,</w:t>
-      </w:r>
-    </w:p>
-    <w:p>
-      <w:r>
-        <w:t xml:space="preserve">        defaultValue: 'PENDING'</w:t>
-      </w:r>
-    </w:p>
-    <w:p>
-      <w:r>
-        <w:t xml:space="preserve">      },</w:t>
-      </w:r>
-    </w:p>
-    <w:p>
-      <w:r>
-        <w:t xml:space="preserve">      imageUrl: { type: Sequelize.STRING(500), allowNull: true },</w:t>
+        <w:t xml:space="preserve">      updatedAt: { type: Sequelize.DATE, allowNull: false, defaultValue: Sequelize.literal('NOW()') }</w:t>
+      </w:r>
+    </w:p>
+    <w:p>
+      <w:r>
+        <w:t xml:space="preserve">    });</w:t>
       </w:r>
     </w:p>
     <w:p/>
     <w:p>
       <w:r>
-        <w:t xml:space="preserve">      // Colonna geospaziale (richiede estensione postgis attiva)</w:t>
-      </w:r>
-    </w:p>
-    <w:p>
-      <w:r>
-        <w:t xml:space="preserve">      location: {</w:t>
-      </w:r>
-    </w:p>
-    <w:p>
-      <w:r>
-        <w:t xml:space="preserve">        type: Sequelize.GEOGRAPHY('POINT', 4326),</w:t>
-      </w:r>
-    </w:p>
-    <w:p>
-      <w:r>
-        <w:t xml:space="preserve">        allowNull: true</w:t>
-      </w:r>
-    </w:p>
-    <w:p>
-      <w:r>
-        <w:t xml:space="preserve">      },</w:t>
+        <w:t xml:space="preserve">    // Indici utili</w:t>
+      </w:r>
+    </w:p>
+    <w:p>
+      <w:r>
+        <w:t xml:space="preserve">    await queryInterface.addIndex('Events', ['startsAt']);</w:t>
+      </w:r>
+    </w:p>
+    <w:p>
+      <w:r>
+        <w:t xml:space="preserve">    await queryInterface.addIndex('Events', ['category']);</w:t>
+      </w:r>
+    </w:p>
+    <w:p>
+      <w:r>
+        <w:t xml:space="preserve">    // Indice GIST sulla colonna geografia (per ST_DWithin)</w:t>
+      </w:r>
+    </w:p>
+    <w:p>
+      <w:r>
+        <w:t xml:space="preserve">    await queryInterface.sequelize.query('CREATE INDEX "event_location_gix" ON "Events" USING GIST ("location");');</w:t>
+      </w:r>
+    </w:p>
+    <w:p>
+      <w:r>
+        <w:t xml:space="preserve">  },</w:t>
       </w:r>
     </w:p>
     <w:p/>
     <w:p>
       <w:r>
-        <w:t xml:space="preserve">      createdAt: { type: Sequelize.DATE, allowNull: false, defaultValue: Sequelize.literal('NOW()') },</w:t>
-      </w:r>
-    </w:p>
-    <w:p>
-      <w:r>
-        <w:t xml:space="preserve">      updatedAt: { type: Sequelize.DATE, allowNull: false, defaultValue: Sequelize.literal('NOW()') }</w:t>
-      </w:r>
-    </w:p>
-    <w:p>
-      <w:r>
-        <w:t xml:space="preserve">    });</w:t>
-      </w:r>
-    </w:p>
-    <w:p/>
-    <w:p>
-      <w:r>
-        <w:t xml:space="preserve">    // Indici utili</w:t>
-      </w:r>
-    </w:p>
-    <w:p>
-      <w:r>
-        <w:t xml:space="preserve">    await queryInterface.addIndex('Events', ['startsAt']);</w:t>
-      </w:r>
-    </w:p>
-    <w:p>
-      <w:r>
-        <w:t xml:space="preserve">    await queryInterface.addIndex('Events', ['category']);</w:t>
-      </w:r>
-    </w:p>
-    <w:p>
-      <w:r>
-        <w:t xml:space="preserve">    // Indice GIST sulla colonna geografia (per ST_DWithin)</w:t>
-      </w:r>
-    </w:p>
-    <w:p>
-      <w:r>
-        <w:t xml:space="preserve">    await queryInterface.sequelize.query('CREATE INDEX "event_location_gix" ON "Events" USING GIST ("location");');</w:t>
-      </w:r>
-    </w:p>
-    <w:p>
-      <w:r>
-        <w:t xml:space="preserve">  },</w:t>
-      </w:r>
-    </w:p>
-    <w:p/>
-    <w:p>
-      <w:r>
-        <w:lastRenderedPageBreak/>
         <w:t xml:space="preserve">  async down(queryInterface) {</w:t>
       </w:r>
     </w:p>
@@ -4857,6 +4979,7 @@
     </w:p>
     <w:p>
       <w:r>
+        <w:lastRenderedPageBreak/>
         <w:t xml:space="preserve">      eventId: {</w:t>
       </w:r>
     </w:p>
@@ -4917,74 +5040,74 @@
     </w:p>
     <w:p>
       <w:r>
+        <w:t xml:space="preserve">        onUpdate: 'CASCADE'</w:t>
+      </w:r>
+    </w:p>
+    <w:p>
+      <w:r>
+        <w:t xml:space="preserve">      },</w:t>
+      </w:r>
+    </w:p>
+    <w:p>
+      <w:r>
+        <w:t xml:space="preserve">      createdAt: { type: Sequelize.DATE, allowNull: false, defaultValue: Sequelize.literal('NOW()') },</w:t>
+      </w:r>
+    </w:p>
+    <w:p>
+      <w:r>
+        <w:t xml:space="preserve">      updatedAt: { type: Sequelize.DATE, allowNull: false, defaultValue: Sequelize.literal('NOW()') }</w:t>
+      </w:r>
+    </w:p>
+    <w:p>
+      <w:r>
+        <w:t xml:space="preserve">    });</w:t>
+      </w:r>
+    </w:p>
+    <w:p/>
+    <w:p>
+      <w:r>
+        <w:t xml:space="preserve">    // UNIQUE(eventId, userId) evita doppie iscrizioni allo stesso evento</w:t>
+      </w:r>
+    </w:p>
+    <w:p>
+      <w:r>
+        <w:t xml:space="preserve">    await queryInterface.addConstraint('Registrations', {</w:t>
+      </w:r>
+    </w:p>
+    <w:p>
+      <w:r>
+        <w:t xml:space="preserve">      fields: ['eventId', 'userId'],</w:t>
+      </w:r>
+    </w:p>
+    <w:p>
+      <w:r>
+        <w:t xml:space="preserve">      type: 'unique',</w:t>
+      </w:r>
+    </w:p>
+    <w:p>
+      <w:r>
+        <w:t xml:space="preserve">      name: 'uk_registrations_event_user'</w:t>
+      </w:r>
+    </w:p>
+    <w:p>
+      <w:r>
+        <w:t xml:space="preserve">    });</w:t>
+      </w:r>
+    </w:p>
+    <w:p>
+      <w:r>
+        <w:t xml:space="preserve">  },</w:t>
+      </w:r>
+    </w:p>
+    <w:p/>
+    <w:p>
+      <w:r>
+        <w:t xml:space="preserve">  async down(queryInterface) {</w:t>
+      </w:r>
+    </w:p>
+    <w:p>
+      <w:r>
         <w:lastRenderedPageBreak/>
-        <w:t xml:space="preserve">        onUpdate: 'CASCADE'</w:t>
-      </w:r>
-    </w:p>
-    <w:p>
-      <w:r>
-        <w:t xml:space="preserve">      },</w:t>
-      </w:r>
-    </w:p>
-    <w:p>
-      <w:r>
-        <w:t xml:space="preserve">      createdAt: { type: Sequelize.DATE, allowNull: false, defaultValue: Sequelize.literal('NOW()') },</w:t>
-      </w:r>
-    </w:p>
-    <w:p>
-      <w:r>
-        <w:t xml:space="preserve">      updatedAt: { type: Sequelize.DATE, allowNull: false, defaultValue: Sequelize.literal('NOW()') }</w:t>
-      </w:r>
-    </w:p>
-    <w:p>
-      <w:r>
-        <w:t xml:space="preserve">    });</w:t>
-      </w:r>
-    </w:p>
-    <w:p/>
-    <w:p>
-      <w:r>
-        <w:t xml:space="preserve">    // UNIQUE(eventId, userId) evita doppie iscrizioni allo stesso evento</w:t>
-      </w:r>
-    </w:p>
-    <w:p>
-      <w:r>
-        <w:t xml:space="preserve">    await queryInterface.addConstraint('Registrations', {</w:t>
-      </w:r>
-    </w:p>
-    <w:p>
-      <w:r>
-        <w:t xml:space="preserve">      fields: ['eventId', 'userId'],</w:t>
-      </w:r>
-    </w:p>
-    <w:p>
-      <w:r>
-        <w:t xml:space="preserve">      type: 'unique',</w:t>
-      </w:r>
-    </w:p>
-    <w:p>
-      <w:r>
-        <w:t xml:space="preserve">      name: 'uk_registrations_event_user'</w:t>
-      </w:r>
-    </w:p>
-    <w:p>
-      <w:r>
-        <w:t xml:space="preserve">    });</w:t>
-      </w:r>
-    </w:p>
-    <w:p>
-      <w:r>
-        <w:t xml:space="preserve">  },</w:t>
-      </w:r>
-    </w:p>
-    <w:p/>
-    <w:p>
-      <w:r>
-        <w:t xml:space="preserve">  async down(queryInterface) {</w:t>
-      </w:r>
-    </w:p>
-    <w:p>
-      <w:r>
         <w:t xml:space="preserve">    await queryInterface.removeConstraint('Registrations', 'uk_registrations_event_user');</w:t>
       </w:r>
     </w:p>
@@ -5086,6 +5209,7 @@
     </w:p>
     <w:p>
       <w:r>
+        <w:lastRenderedPageBreak/>
         <w:t xml:space="preserve">      eventId: {</w:t>
       </w:r>
     </w:p>
@@ -5146,7 +5270,6 @@
     </w:p>
     <w:p>
       <w:r>
-        <w:lastRenderedPageBreak/>
         <w:t xml:space="preserve">        onUpdate: 'CASCADE'</w:t>
       </w:r>
     </w:p>
@@ -5431,6 +5554,7 @@
         <w:ind w:left="708"/>
       </w:pPr>
       <w:r>
+        <w:lastRenderedPageBreak/>
         <w:t>module.exports = {</w:t>
       </w:r>
     </w:p>
@@ -5527,7 +5651,6 @@
         <w:ind w:left="708"/>
       </w:pPr>
       <w:r>
-        <w:lastRenderedPageBreak/>
         <w:t xml:space="preserve">  async down (queryInterface) {</w:t>
       </w:r>
     </w:p>
@@ -5563,7 +5686,7 @@
     <w:p>
       <w:r>
         <w:pict w14:anchorId="132468D6">
-          <v:rect id="_x0000_i1027" style="width:0;height:1.5pt" o:hralign="center" o:hrstd="t" o:hr="t" fillcolor="#a0a0a0" stroked="f"/>
+          <v:rect id="_x0000_i1026" style="width:0;height:1.5pt" o:hralign="center" o:hrstd="t" o:hr="t" fillcolor="#a0a0a0" stroked="f"/>
         </w:pict>
       </w:r>
     </w:p>
@@ -6144,6 +6267,7 @@
           <w:b/>
           <w:bCs/>
         </w:rPr>
+        <w:lastRenderedPageBreak/>
         <w:t>Chat realtime</w:t>
       </w:r>
     </w:p>
@@ -8609,6 +8733,155 @@
     </w:lvl>
   </w:abstractNum>
   <w:abstractNum w:abstractNumId="17" w15:restartNumberingAfterBreak="0">
+    <w:nsid w:val="489E1999"/>
+    <w:multiLevelType w:val="multilevel"/>
+    <w:tmpl w:val="7AB04BE0"/>
+    <w:lvl w:ilvl="0">
+      <w:start w:val="1"/>
+      <w:numFmt w:val="bullet"/>
+      <w:lvlText w:val=""/>
+      <w:lvlJc w:val="left"/>
+      <w:pPr>
+        <w:tabs>
+          <w:tab w:val="num" w:pos="720"/>
+        </w:tabs>
+        <w:ind w:left="720" w:hanging="360"/>
+      </w:pPr>
+      <w:rPr>
+        <w:rFonts w:ascii="Symbol" w:hAnsi="Symbol" w:hint="default"/>
+        <w:sz w:val="20"/>
+      </w:rPr>
+    </w:lvl>
+    <w:lvl w:ilvl="1" w:tentative="1">
+      <w:start w:val="1"/>
+      <w:numFmt w:val="bullet"/>
+      <w:lvlText w:val="o"/>
+      <w:lvlJc w:val="left"/>
+      <w:pPr>
+        <w:tabs>
+          <w:tab w:val="num" w:pos="1440"/>
+        </w:tabs>
+        <w:ind w:left="1440" w:hanging="360"/>
+      </w:pPr>
+      <w:rPr>
+        <w:rFonts w:ascii="Courier New" w:hAnsi="Courier New" w:hint="default"/>
+        <w:sz w:val="20"/>
+      </w:rPr>
+    </w:lvl>
+    <w:lvl w:ilvl="2" w:tentative="1">
+      <w:start w:val="1"/>
+      <w:numFmt w:val="bullet"/>
+      <w:lvlText w:val=""/>
+      <w:lvlJc w:val="left"/>
+      <w:pPr>
+        <w:tabs>
+          <w:tab w:val="num" w:pos="2160"/>
+        </w:tabs>
+        <w:ind w:left="2160" w:hanging="360"/>
+      </w:pPr>
+      <w:rPr>
+        <w:rFonts w:ascii="Wingdings" w:hAnsi="Wingdings" w:hint="default"/>
+        <w:sz w:val="20"/>
+      </w:rPr>
+    </w:lvl>
+    <w:lvl w:ilvl="3" w:tentative="1">
+      <w:start w:val="1"/>
+      <w:numFmt w:val="bullet"/>
+      <w:lvlText w:val=""/>
+      <w:lvlJc w:val="left"/>
+      <w:pPr>
+        <w:tabs>
+          <w:tab w:val="num" w:pos="2880"/>
+        </w:tabs>
+        <w:ind w:left="2880" w:hanging="360"/>
+      </w:pPr>
+      <w:rPr>
+        <w:rFonts w:ascii="Wingdings" w:hAnsi="Wingdings" w:hint="default"/>
+        <w:sz w:val="20"/>
+      </w:rPr>
+    </w:lvl>
+    <w:lvl w:ilvl="4" w:tentative="1">
+      <w:start w:val="1"/>
+      <w:numFmt w:val="bullet"/>
+      <w:lvlText w:val=""/>
+      <w:lvlJc w:val="left"/>
+      <w:pPr>
+        <w:tabs>
+          <w:tab w:val="num" w:pos="3600"/>
+        </w:tabs>
+        <w:ind w:left="3600" w:hanging="360"/>
+      </w:pPr>
+      <w:rPr>
+        <w:rFonts w:ascii="Wingdings" w:hAnsi="Wingdings" w:hint="default"/>
+        <w:sz w:val="20"/>
+      </w:rPr>
+    </w:lvl>
+    <w:lvl w:ilvl="5" w:tentative="1">
+      <w:start w:val="1"/>
+      <w:numFmt w:val="bullet"/>
+      <w:lvlText w:val=""/>
+      <w:lvlJc w:val="left"/>
+      <w:pPr>
+        <w:tabs>
+          <w:tab w:val="num" w:pos="4320"/>
+        </w:tabs>
+        <w:ind w:left="4320" w:hanging="360"/>
+      </w:pPr>
+      <w:rPr>
+        <w:rFonts w:ascii="Wingdings" w:hAnsi="Wingdings" w:hint="default"/>
+        <w:sz w:val="20"/>
+      </w:rPr>
+    </w:lvl>
+    <w:lvl w:ilvl="6" w:tentative="1">
+      <w:start w:val="1"/>
+      <w:numFmt w:val="bullet"/>
+      <w:lvlText w:val=""/>
+      <w:lvlJc w:val="left"/>
+      <w:pPr>
+        <w:tabs>
+          <w:tab w:val="num" w:pos="5040"/>
+        </w:tabs>
+        <w:ind w:left="5040" w:hanging="360"/>
+      </w:pPr>
+      <w:rPr>
+        <w:rFonts w:ascii="Wingdings" w:hAnsi="Wingdings" w:hint="default"/>
+        <w:sz w:val="20"/>
+      </w:rPr>
+    </w:lvl>
+    <w:lvl w:ilvl="7" w:tentative="1">
+      <w:start w:val="1"/>
+      <w:numFmt w:val="bullet"/>
+      <w:lvlText w:val=""/>
+      <w:lvlJc w:val="left"/>
+      <w:pPr>
+        <w:tabs>
+          <w:tab w:val="num" w:pos="5760"/>
+        </w:tabs>
+        <w:ind w:left="5760" w:hanging="360"/>
+      </w:pPr>
+      <w:rPr>
+        <w:rFonts w:ascii="Wingdings" w:hAnsi="Wingdings" w:hint="default"/>
+        <w:sz w:val="20"/>
+      </w:rPr>
+    </w:lvl>
+    <w:lvl w:ilvl="8" w:tentative="1">
+      <w:start w:val="1"/>
+      <w:numFmt w:val="bullet"/>
+      <w:lvlText w:val=""/>
+      <w:lvlJc w:val="left"/>
+      <w:pPr>
+        <w:tabs>
+          <w:tab w:val="num" w:pos="6480"/>
+        </w:tabs>
+        <w:ind w:left="6480" w:hanging="360"/>
+      </w:pPr>
+      <w:rPr>
+        <w:rFonts w:ascii="Wingdings" w:hAnsi="Wingdings" w:hint="default"/>
+        <w:sz w:val="20"/>
+      </w:rPr>
+    </w:lvl>
+  </w:abstractNum>
+  <w:abstractNum w:abstractNumId="18" w15:restartNumberingAfterBreak="0">
     <w:nsid w:val="4EF13D6B"/>
     <w:multiLevelType w:val="multilevel"/>
     <w:tmpl w:val="4F90C7E6"/>
@@ -8757,7 +9030,7 @@
       </w:rPr>
     </w:lvl>
   </w:abstractNum>
-  <w:abstractNum w:abstractNumId="18" w15:restartNumberingAfterBreak="0">
+  <w:abstractNum w:abstractNumId="19" w15:restartNumberingAfterBreak="0">
     <w:nsid w:val="50BC0FDB"/>
     <w:multiLevelType w:val="multilevel"/>
     <w:tmpl w:val="4F90C7E6"/>
@@ -8906,7 +9179,7 @@
       </w:rPr>
     </w:lvl>
   </w:abstractNum>
-  <w:abstractNum w:abstractNumId="19" w15:restartNumberingAfterBreak="0">
+  <w:abstractNum w:abstractNumId="20" w15:restartNumberingAfterBreak="0">
     <w:nsid w:val="511D178E"/>
     <w:multiLevelType w:val="multilevel"/>
     <w:tmpl w:val="B81CBFDC"/>
@@ -9055,7 +9328,7 @@
       </w:rPr>
     </w:lvl>
   </w:abstractNum>
-  <w:abstractNum w:abstractNumId="20" w15:restartNumberingAfterBreak="0">
+  <w:abstractNum w:abstractNumId="21" w15:restartNumberingAfterBreak="0">
     <w:nsid w:val="532F0B9C"/>
     <w:multiLevelType w:val="multilevel"/>
     <w:tmpl w:val="4F90C7E6"/>
@@ -9204,7 +9477,7 @@
       </w:rPr>
     </w:lvl>
   </w:abstractNum>
-  <w:abstractNum w:abstractNumId="21" w15:restartNumberingAfterBreak="0">
+  <w:abstractNum w:abstractNumId="22" w15:restartNumberingAfterBreak="0">
     <w:nsid w:val="54E23BBF"/>
     <w:multiLevelType w:val="multilevel"/>
     <w:tmpl w:val="4F90C7E6"/>
@@ -9353,7 +9626,7 @@
       </w:rPr>
     </w:lvl>
   </w:abstractNum>
-  <w:abstractNum w:abstractNumId="22" w15:restartNumberingAfterBreak="0">
+  <w:abstractNum w:abstractNumId="23" w15:restartNumberingAfterBreak="0">
     <w:nsid w:val="5CDA63AE"/>
     <w:multiLevelType w:val="multilevel"/>
     <w:tmpl w:val="903A9328"/>
@@ -9502,7 +9775,7 @@
       </w:rPr>
     </w:lvl>
   </w:abstractNum>
-  <w:abstractNum w:abstractNumId="23" w15:restartNumberingAfterBreak="0">
+  <w:abstractNum w:abstractNumId="24" w15:restartNumberingAfterBreak="0">
     <w:nsid w:val="5D781E8C"/>
     <w:multiLevelType w:val="multilevel"/>
     <w:tmpl w:val="4F90C7E6"/>
@@ -9651,7 +9924,7 @@
       </w:rPr>
     </w:lvl>
   </w:abstractNum>
-  <w:abstractNum w:abstractNumId="24" w15:restartNumberingAfterBreak="0">
+  <w:abstractNum w:abstractNumId="25" w15:restartNumberingAfterBreak="0">
     <w:nsid w:val="5F3C4B62"/>
     <w:multiLevelType w:val="multilevel"/>
     <w:tmpl w:val="572A5B98"/>
@@ -9764,7 +10037,7 @@
       </w:pPr>
     </w:lvl>
   </w:abstractNum>
-  <w:abstractNum w:abstractNumId="25" w15:restartNumberingAfterBreak="0">
+  <w:abstractNum w:abstractNumId="26" w15:restartNumberingAfterBreak="0">
     <w:nsid w:val="61B81569"/>
     <w:multiLevelType w:val="multilevel"/>
     <w:tmpl w:val="4F90C7E6"/>
@@ -9913,7 +10186,7 @@
       </w:rPr>
     </w:lvl>
   </w:abstractNum>
-  <w:abstractNum w:abstractNumId="26" w15:restartNumberingAfterBreak="0">
+  <w:abstractNum w:abstractNumId="27" w15:restartNumberingAfterBreak="0">
     <w:nsid w:val="645B3764"/>
     <w:multiLevelType w:val="multilevel"/>
     <w:tmpl w:val="4F90C7E6"/>
@@ -10062,7 +10335,7 @@
       </w:rPr>
     </w:lvl>
   </w:abstractNum>
-  <w:abstractNum w:abstractNumId="27" w15:restartNumberingAfterBreak="0">
+  <w:abstractNum w:abstractNumId="28" w15:restartNumberingAfterBreak="0">
     <w:nsid w:val="682523C2"/>
     <w:multiLevelType w:val="multilevel"/>
     <w:tmpl w:val="F23CA53E"/>
@@ -10175,7 +10448,7 @@
       </w:pPr>
     </w:lvl>
   </w:abstractNum>
-  <w:abstractNum w:abstractNumId="28" w15:restartNumberingAfterBreak="0">
+  <w:abstractNum w:abstractNumId="29" w15:restartNumberingAfterBreak="0">
     <w:nsid w:val="6CC05EA5"/>
     <w:multiLevelType w:val="multilevel"/>
     <w:tmpl w:val="4F90C7E6"/>
@@ -10324,7 +10597,7 @@
       </w:rPr>
     </w:lvl>
   </w:abstractNum>
-  <w:abstractNum w:abstractNumId="29" w15:restartNumberingAfterBreak="0">
+  <w:abstractNum w:abstractNumId="30" w15:restartNumberingAfterBreak="0">
     <w:nsid w:val="6E73064B"/>
     <w:multiLevelType w:val="multilevel"/>
     <w:tmpl w:val="4F90C7E6"/>
@@ -10473,7 +10746,7 @@
       </w:rPr>
     </w:lvl>
   </w:abstractNum>
-  <w:abstractNum w:abstractNumId="30" w15:restartNumberingAfterBreak="0">
+  <w:abstractNum w:abstractNumId="31" w15:restartNumberingAfterBreak="0">
     <w:nsid w:val="7C756959"/>
     <w:multiLevelType w:val="multilevel"/>
     <w:tmpl w:val="AD842310"/>
@@ -10622,7 +10895,7 @@
       </w:rPr>
     </w:lvl>
   </w:abstractNum>
-  <w:abstractNum w:abstractNumId="31" w15:restartNumberingAfterBreak="0">
+  <w:abstractNum w:abstractNumId="32" w15:restartNumberingAfterBreak="0">
     <w:nsid w:val="7F8142DE"/>
     <w:multiLevelType w:val="multilevel"/>
     <w:tmpl w:val="4F90C7E6"/>
@@ -10778,7 +11051,7 @@
     <w:abstractNumId w:val="0"/>
   </w:num>
   <w:num w:numId="3" w16cid:durableId="1967588032">
-    <w:abstractNumId w:val="19"/>
+    <w:abstractNumId w:val="20"/>
   </w:num>
   <w:num w:numId="4" w16cid:durableId="1086607543">
     <w:abstractNumId w:val="11"/>
@@ -10793,19 +11066,19 @@
     <w:abstractNumId w:val="9"/>
   </w:num>
   <w:num w:numId="8" w16cid:durableId="1339188519">
-    <w:abstractNumId w:val="30"/>
+    <w:abstractNumId w:val="31"/>
   </w:num>
   <w:num w:numId="9" w16cid:durableId="1925454880">
-    <w:abstractNumId w:val="22"/>
+    <w:abstractNumId w:val="23"/>
   </w:num>
   <w:num w:numId="10" w16cid:durableId="1069840988">
     <w:abstractNumId w:val="7"/>
   </w:num>
   <w:num w:numId="11" w16cid:durableId="533687532">
-    <w:abstractNumId w:val="28"/>
+    <w:abstractNumId w:val="29"/>
   </w:num>
   <w:num w:numId="12" w16cid:durableId="1279532273">
-    <w:abstractNumId w:val="31"/>
+    <w:abstractNumId w:val="32"/>
   </w:num>
   <w:num w:numId="13" w16cid:durableId="2062709801">
     <w:abstractNumId w:val="4"/>
@@ -10817,40 +11090,40 @@
     <w:abstractNumId w:val="1"/>
   </w:num>
   <w:num w:numId="16" w16cid:durableId="1755085749">
-    <w:abstractNumId w:val="18"/>
+    <w:abstractNumId w:val="19"/>
   </w:num>
   <w:num w:numId="17" w16cid:durableId="237442652">
-    <w:abstractNumId w:val="20"/>
+    <w:abstractNumId w:val="21"/>
   </w:num>
   <w:num w:numId="18" w16cid:durableId="886768007">
     <w:abstractNumId w:val="12"/>
   </w:num>
   <w:num w:numId="19" w16cid:durableId="1941059907">
-    <w:abstractNumId w:val="17"/>
+    <w:abstractNumId w:val="18"/>
   </w:num>
   <w:num w:numId="20" w16cid:durableId="445464550">
-    <w:abstractNumId w:val="29"/>
+    <w:abstractNumId w:val="30"/>
   </w:num>
   <w:num w:numId="21" w16cid:durableId="1739471440">
-    <w:abstractNumId w:val="27"/>
+    <w:abstractNumId w:val="28"/>
   </w:num>
   <w:num w:numId="22" w16cid:durableId="1351881657">
     <w:abstractNumId w:val="6"/>
   </w:num>
   <w:num w:numId="23" w16cid:durableId="550649877">
-    <w:abstractNumId w:val="24"/>
+    <w:abstractNumId w:val="25"/>
   </w:num>
   <w:num w:numId="24" w16cid:durableId="521625617">
     <w:abstractNumId w:val="13"/>
   </w:num>
   <w:num w:numId="25" w16cid:durableId="735710769">
-    <w:abstractNumId w:val="26"/>
+    <w:abstractNumId w:val="27"/>
   </w:num>
   <w:num w:numId="26" w16cid:durableId="846290435">
     <w:abstractNumId w:val="8"/>
   </w:num>
   <w:num w:numId="27" w16cid:durableId="616638861">
-    <w:abstractNumId w:val="25"/>
+    <w:abstractNumId w:val="26"/>
   </w:num>
   <w:num w:numId="28" w16cid:durableId="1650524429">
     <w:abstractNumId w:val="14"/>
@@ -10862,10 +11135,13 @@
     <w:abstractNumId w:val="3"/>
   </w:num>
   <w:num w:numId="31" w16cid:durableId="166554132">
-    <w:abstractNumId w:val="23"/>
+    <w:abstractNumId w:val="24"/>
   </w:num>
   <w:num w:numId="32" w16cid:durableId="1601600323">
-    <w:abstractNumId w:val="21"/>
+    <w:abstractNumId w:val="22"/>
+  </w:num>
+  <w:num w:numId="33" w16cid:durableId="769931703">
+    <w:abstractNumId w:val="17"/>
   </w:num>
 </w:numbering>
 </file>
@@ -11473,7 +11749,6 @@
   <w:style w:type="character" w:default="1" w:styleId="Carpredefinitoparagrafo">
     <w:name w:val="Default Paragraph Font"/>
     <w:uiPriority w:val="1"/>
-    <w:semiHidden/>
     <w:unhideWhenUsed/>
   </w:style>
   <w:style w:type="table" w:default="1" w:styleId="Tabellanormale">

</xml_diff>